<commit_message>
ADD: Some explanation notes about gini impurity, entropy, gini reduction and information gain
</commit_message>
<xml_diff>
--- a/Project/Random Forest Algorithm.docx
+++ b/Project/Random Forest Algorithm.docx
@@ -388,19 +388,8 @@
                                     <w:iCs/>
                                     <w:lang w:val="en-US"/>
                                   </w:rPr>
-                                  <w:t xml:space="preserve"> Name: Plamen </w:t>
+                                  <w:t xml:space="preserve"> Name: Plamen Svetoslavov</w:t>
                                 </w:r>
-                                <w:proofErr w:type="spellStart"/>
-                                <w:r>
-                                  <w:rPr>
-                                    <w:rFonts w:ascii="Verdana" w:hAnsi="Verdana"/>
-                                    <w:i/>
-                                    <w:iCs/>
-                                    <w:lang w:val="en-US"/>
-                                  </w:rPr>
-                                  <w:t>Svetoslavov</w:t>
-                                </w:r>
-                                <w:proofErr w:type="spellEnd"/>
                               </w:p>
                               <w:p>
                                 <w:pPr>
@@ -793,19 +782,8 @@
                               <w:iCs/>
                               <w:lang w:val="en-US"/>
                             </w:rPr>
-                            <w:t xml:space="preserve"> Name: Plamen </w:t>
+                            <w:t xml:space="preserve"> Name: Plamen Svetoslavov</w:t>
                           </w:r>
-                          <w:proofErr w:type="spellStart"/>
-                          <w:r>
-                            <w:rPr>
-                              <w:rFonts w:ascii="Verdana" w:hAnsi="Verdana"/>
-                              <w:i/>
-                              <w:iCs/>
-                              <w:lang w:val="en-US"/>
-                            </w:rPr>
-                            <w:t>Svetoslavov</w:t>
-                          </w:r>
-                          <w:proofErr w:type="spellEnd"/>
                         </w:p>
                         <w:p>
                           <w:pPr>
@@ -5482,6 +5460,599 @@
         <w:pStyle w:val="ListParagraph"/>
         <w:rPr>
           <w:rFonts w:ascii="Verdana" w:eastAsiaTheme="minorEastAsia" w:hAnsi="Verdana"/>
+          <w:b/>
+          <w:bCs/>
+          <w:iCs/>
+          <w:noProof/>
+          <w:sz w:val="28"/>
+          <w:szCs w:val="28"/>
+          <w:lang w:val="en-US"/>
+        </w:rPr>
+      </w:pPr>
+      <m:oMathPara>
+        <m:oMath>
+          <m:r>
+            <m:rPr>
+              <m:nor/>
+            </m:rPr>
+            <w:rPr>
+              <w:rFonts w:ascii="Cambria Math" w:eastAsiaTheme="minorEastAsia" w:hAnsi="Cambria Math"/>
+              <w:b/>
+              <w:bCs/>
+              <w:i/>
+              <w:iCs/>
+              <w:noProof/>
+              <w:sz w:val="28"/>
+              <w:szCs w:val="28"/>
+              <w:lang w:val="en-US"/>
+            </w:rPr>
+            <m:t xml:space="preserve">Gini Reduction </m:t>
+          </m:r>
+          <m:r>
+            <m:rPr>
+              <m:sty m:val="bi"/>
+            </m:rPr>
+            <w:rPr>
+              <w:rFonts w:ascii="Cambria Math" w:eastAsiaTheme="minorEastAsia" w:hAnsi="Cambria Math"/>
+              <w:noProof/>
+              <w:sz w:val="28"/>
+              <w:szCs w:val="28"/>
+              <w:lang w:val="en-US"/>
+            </w:rPr>
+            <m:t>=</m:t>
+          </m:r>
+          <m:sSub>
+            <m:sSubPr>
+              <m:ctrlPr>
+                <w:rPr>
+                  <w:rFonts w:ascii="Cambria Math" w:eastAsiaTheme="minorEastAsia" w:hAnsi="Cambria Math"/>
+                  <w:b/>
+                  <w:bCs/>
+                  <w:i/>
+                  <w:iCs/>
+                  <w:noProof/>
+                  <w:sz w:val="28"/>
+                  <w:szCs w:val="28"/>
+                  <w:lang w:val="en-US"/>
+                </w:rPr>
+              </m:ctrlPr>
+            </m:sSubPr>
+            <m:e>
+              <m:r>
+                <m:rPr>
+                  <m:nor/>
+                </m:rPr>
+                <w:rPr>
+                  <w:rFonts w:ascii="Cambria Math" w:eastAsiaTheme="minorEastAsia" w:hAnsi="Cambria Math"/>
+                  <w:b/>
+                  <w:bCs/>
+                  <w:iCs/>
+                  <w:noProof/>
+                  <w:sz w:val="28"/>
+                  <w:szCs w:val="28"/>
+                  <w:lang w:val="en-US"/>
+                </w:rPr>
+                <m:t>Gini</m:t>
+              </m:r>
+            </m:e>
+            <m:sub>
+              <m:r>
+                <m:rPr>
+                  <m:nor/>
+                </m:rPr>
+                <w:rPr>
+                  <w:rFonts w:ascii="Cambria Math" w:eastAsiaTheme="minorEastAsia" w:hAnsi="Cambria Math"/>
+                  <w:b/>
+                  <w:bCs/>
+                  <w:iCs/>
+                  <w:noProof/>
+                  <w:sz w:val="28"/>
+                  <w:szCs w:val="28"/>
+                  <w:lang w:val="en-US"/>
+                </w:rPr>
+                <m:t>parent</m:t>
+              </m:r>
+            </m:sub>
+          </m:sSub>
+          <m:r>
+            <m:rPr>
+              <m:sty m:val="bi"/>
+            </m:rPr>
+            <w:rPr>
+              <w:rFonts w:ascii="Cambria Math" w:eastAsiaTheme="minorEastAsia" w:hAnsi="Cambria Math"/>
+              <w:noProof/>
+              <w:sz w:val="28"/>
+              <w:szCs w:val="28"/>
+              <w:lang w:val="en-US"/>
+            </w:rPr>
+            <m:t>-</m:t>
+          </m:r>
+          <m:d>
+            <m:dPr>
+              <m:ctrlPr>
+                <w:rPr>
+                  <w:rFonts w:ascii="Cambria Math" w:eastAsiaTheme="minorEastAsia" w:hAnsi="Cambria Math"/>
+                  <w:b/>
+                  <w:bCs/>
+                  <w:iCs/>
+                  <w:noProof/>
+                  <w:sz w:val="28"/>
+                  <w:szCs w:val="28"/>
+                  <w:lang w:val="en-US"/>
+                </w:rPr>
+              </m:ctrlPr>
+            </m:dPr>
+            <m:e>
+              <m:f>
+                <m:fPr>
+                  <m:ctrlPr>
+                    <w:rPr>
+                      <w:rFonts w:ascii="Cambria Math" w:eastAsiaTheme="minorEastAsia" w:hAnsi="Cambria Math"/>
+                      <w:b/>
+                      <w:bCs/>
+                      <w:iCs/>
+                      <w:noProof/>
+                      <w:sz w:val="28"/>
+                      <w:szCs w:val="28"/>
+                      <w:lang w:val="en-US"/>
+                    </w:rPr>
+                  </m:ctrlPr>
+                </m:fPr>
+                <m:num>
+                  <m:sSub>
+                    <m:sSubPr>
+                      <m:ctrlPr>
+                        <w:rPr>
+                          <w:rFonts w:ascii="Cambria Math" w:eastAsiaTheme="minorEastAsia" w:hAnsi="Cambria Math"/>
+                          <w:b/>
+                          <w:bCs/>
+                          <w:i/>
+                          <w:iCs/>
+                          <w:noProof/>
+                          <w:sz w:val="28"/>
+                          <w:szCs w:val="28"/>
+                          <w:lang w:val="en-US"/>
+                        </w:rPr>
+                      </m:ctrlPr>
+                    </m:sSubPr>
+                    <m:e>
+                      <m:eqArr>
+                        <m:eqArrPr>
+                          <m:ctrlPr>
+                            <w:rPr>
+                              <w:rFonts w:ascii="Cambria Math" w:eastAsiaTheme="minorEastAsia" w:hAnsi="Cambria Math"/>
+                              <w:b/>
+                              <w:bCs/>
+                              <w:i/>
+                              <w:iCs/>
+                              <w:noProof/>
+                              <w:sz w:val="28"/>
+                              <w:szCs w:val="28"/>
+                              <w:lang w:val="en-US"/>
+                            </w:rPr>
+                          </m:ctrlPr>
+                        </m:eqArrPr>
+                        <m:e>
+                          <m:r>
+                            <m:rPr>
+                              <m:sty m:val="bi"/>
+                            </m:rPr>
+                            <w:rPr>
+                              <w:rFonts w:ascii="Cambria Math" w:eastAsiaTheme="minorEastAsia" w:hAnsi="Cambria Math"/>
+                              <w:noProof/>
+                              <w:sz w:val="28"/>
+                              <w:szCs w:val="28"/>
+                              <w:lang w:val="en-US"/>
+                            </w:rPr>
+                            <m:t xml:space="preserve">  </m:t>
+                          </m:r>
+                        </m:e>
+                        <m:e>
+                          <m:r>
+                            <m:rPr>
+                              <m:sty m:val="bi"/>
+                            </m:rPr>
+                            <w:rPr>
+                              <w:rFonts w:ascii="Cambria Math" w:eastAsiaTheme="minorEastAsia" w:hAnsi="Cambria Math"/>
+                              <w:noProof/>
+                              <w:sz w:val="28"/>
+                              <w:szCs w:val="28"/>
+                              <w:lang w:val="en-US"/>
+                            </w:rPr>
+                            <m:t xml:space="preserve">   </m:t>
+                          </m:r>
+                          <m:r>
+                            <m:rPr>
+                              <m:sty m:val="bi"/>
+                            </m:rPr>
+                            <w:rPr>
+                              <w:rFonts w:ascii="Cambria Math" w:eastAsiaTheme="minorEastAsia" w:hAnsi="Cambria Math"/>
+                              <w:noProof/>
+                              <w:sz w:val="28"/>
+                              <w:szCs w:val="28"/>
+                              <w:lang w:val="en-US"/>
+                            </w:rPr>
+                            <m:t>N</m:t>
+                          </m:r>
+                        </m:e>
+                      </m:eqArr>
+                    </m:e>
+                    <m:sub>
+                      <m:r>
+                        <m:rPr>
+                          <m:nor/>
+                        </m:rPr>
+                        <w:rPr>
+                          <w:rFonts w:ascii="Cambria Math" w:eastAsiaTheme="minorEastAsia" w:hAnsi="Cambria Math"/>
+                          <w:b/>
+                          <w:bCs/>
+                          <w:iCs/>
+                          <w:noProof/>
+                          <w:sz w:val="28"/>
+                          <w:szCs w:val="28"/>
+                          <w:lang w:val="en-US"/>
+                        </w:rPr>
+                        <m:t>left</m:t>
+                      </m:r>
+                    </m:sub>
+                  </m:sSub>
+                  <m:ctrlPr>
+                    <w:rPr>
+                      <w:rFonts w:ascii="Cambria Math" w:eastAsiaTheme="minorEastAsia" w:hAnsi="Cambria Math"/>
+                      <w:b/>
+                      <w:bCs/>
+                      <w:i/>
+                      <w:iCs/>
+                      <w:noProof/>
+                      <w:sz w:val="28"/>
+                      <w:szCs w:val="28"/>
+                      <w:lang w:val="en-US"/>
+                    </w:rPr>
+                  </m:ctrlPr>
+                </m:num>
+                <m:den>
+                  <m:r>
+                    <m:rPr>
+                      <m:sty m:val="bi"/>
+                    </m:rPr>
+                    <w:rPr>
+                      <w:rFonts w:ascii="Cambria Math" w:eastAsiaTheme="minorEastAsia" w:hAnsi="Cambria Math"/>
+                      <w:noProof/>
+                      <w:sz w:val="28"/>
+                      <w:szCs w:val="28"/>
+                      <w:lang w:val="en-US"/>
+                    </w:rPr>
+                    <m:t>N</m:t>
+                  </m:r>
+                  <m:ctrlPr>
+                    <w:rPr>
+                      <w:rFonts w:ascii="Cambria Math" w:eastAsiaTheme="minorEastAsia" w:hAnsi="Cambria Math"/>
+                      <w:b/>
+                      <w:bCs/>
+                      <w:i/>
+                      <w:iCs/>
+                      <w:noProof/>
+                      <w:sz w:val="28"/>
+                      <w:szCs w:val="28"/>
+                      <w:lang w:val="en-US"/>
+                    </w:rPr>
+                  </m:ctrlPr>
+                </m:den>
+              </m:f>
+              <m:r>
+                <m:rPr>
+                  <m:sty m:val="b"/>
+                </m:rPr>
+                <w:rPr>
+                  <w:rFonts w:ascii="Cambria Math" w:eastAsiaTheme="minorEastAsia" w:hAnsi="Cambria Math"/>
+                  <w:noProof/>
+                  <w:sz w:val="28"/>
+                  <w:szCs w:val="28"/>
+                  <w:lang w:val="en-US"/>
+                </w:rPr>
+                <m:t>⋅</m:t>
+              </m:r>
+              <m:sSub>
+                <m:sSubPr>
+                  <m:ctrlPr>
+                    <w:rPr>
+                      <w:rFonts w:ascii="Cambria Math" w:eastAsiaTheme="minorEastAsia" w:hAnsi="Cambria Math"/>
+                      <w:b/>
+                      <w:bCs/>
+                      <w:i/>
+                      <w:iCs/>
+                      <w:noProof/>
+                      <w:sz w:val="28"/>
+                      <w:szCs w:val="28"/>
+                      <w:lang w:val="en-US"/>
+                    </w:rPr>
+                  </m:ctrlPr>
+                </m:sSubPr>
+                <m:e>
+                  <m:r>
+                    <m:rPr>
+                      <m:nor/>
+                    </m:rPr>
+                    <w:rPr>
+                      <w:rFonts w:ascii="Cambria Math" w:eastAsiaTheme="minorEastAsia" w:hAnsi="Cambria Math"/>
+                      <w:b/>
+                      <w:bCs/>
+                      <w:iCs/>
+                      <w:noProof/>
+                      <w:sz w:val="28"/>
+                      <w:szCs w:val="28"/>
+                      <w:lang w:val="en-US"/>
+                    </w:rPr>
+                    <m:t>Gini</m:t>
+                  </m:r>
+                  <m:ctrlPr>
+                    <w:rPr>
+                      <w:rFonts w:ascii="Cambria Math" w:eastAsiaTheme="minorEastAsia" w:hAnsi="Cambria Math"/>
+                      <w:b/>
+                      <w:bCs/>
+                      <w:iCs/>
+                      <w:noProof/>
+                      <w:sz w:val="28"/>
+                      <w:szCs w:val="28"/>
+                      <w:lang w:val="en-US"/>
+                    </w:rPr>
+                  </m:ctrlPr>
+                </m:e>
+                <m:sub>
+                  <m:r>
+                    <m:rPr>
+                      <m:nor/>
+                    </m:rPr>
+                    <w:rPr>
+                      <w:rFonts w:ascii="Cambria Math" w:eastAsiaTheme="minorEastAsia" w:hAnsi="Cambria Math"/>
+                      <w:b/>
+                      <w:bCs/>
+                      <w:iCs/>
+                      <w:noProof/>
+                      <w:sz w:val="28"/>
+                      <w:szCs w:val="28"/>
+                      <w:lang w:val="en-US"/>
+                    </w:rPr>
+                    <m:t>left</m:t>
+                  </m:r>
+                </m:sub>
+              </m:sSub>
+              <m:r>
+                <m:rPr>
+                  <m:sty m:val="bi"/>
+                </m:rPr>
+                <w:rPr>
+                  <w:rFonts w:ascii="Cambria Math" w:eastAsiaTheme="minorEastAsia" w:hAnsi="Cambria Math"/>
+                  <w:noProof/>
+                  <w:sz w:val="28"/>
+                  <w:szCs w:val="28"/>
+                  <w:lang w:val="en-US"/>
+                </w:rPr>
+                <m:t>+</m:t>
+              </m:r>
+              <m:f>
+                <m:fPr>
+                  <m:ctrlPr>
+                    <w:rPr>
+                      <w:rFonts w:ascii="Cambria Math" w:eastAsiaTheme="minorEastAsia" w:hAnsi="Cambria Math"/>
+                      <w:b/>
+                      <w:bCs/>
+                      <w:iCs/>
+                      <w:noProof/>
+                      <w:sz w:val="28"/>
+                      <w:szCs w:val="28"/>
+                      <w:lang w:val="en-US"/>
+                    </w:rPr>
+                  </m:ctrlPr>
+                </m:fPr>
+                <m:num>
+                  <m:sSub>
+                    <m:sSubPr>
+                      <m:ctrlPr>
+                        <w:rPr>
+                          <w:rFonts w:ascii="Cambria Math" w:eastAsiaTheme="minorEastAsia" w:hAnsi="Cambria Math"/>
+                          <w:b/>
+                          <w:bCs/>
+                          <w:i/>
+                          <w:iCs/>
+                          <w:noProof/>
+                          <w:sz w:val="28"/>
+                          <w:szCs w:val="28"/>
+                          <w:lang w:val="en-US"/>
+                        </w:rPr>
+                      </m:ctrlPr>
+                    </m:sSubPr>
+                    <m:e>
+                      <m:r>
+                        <m:rPr>
+                          <m:sty m:val="bi"/>
+                        </m:rPr>
+                        <w:rPr>
+                          <w:rFonts w:ascii="Cambria Math" w:eastAsiaTheme="minorEastAsia" w:hAnsi="Cambria Math"/>
+                          <w:noProof/>
+                          <w:sz w:val="28"/>
+                          <w:szCs w:val="28"/>
+                          <w:lang w:val="en-US"/>
+                        </w:rPr>
+                        <m:t>N</m:t>
+                      </m:r>
+                    </m:e>
+                    <m:sub>
+                      <m:r>
+                        <m:rPr>
+                          <m:nor/>
+                        </m:rPr>
+                        <w:rPr>
+                          <w:rFonts w:ascii="Cambria Math" w:eastAsiaTheme="minorEastAsia" w:hAnsi="Cambria Math"/>
+                          <w:b/>
+                          <w:bCs/>
+                          <w:iCs/>
+                          <w:noProof/>
+                          <w:sz w:val="28"/>
+                          <w:szCs w:val="28"/>
+                          <w:lang w:val="en-US"/>
+                        </w:rPr>
+                        <m:t>right</m:t>
+                      </m:r>
+                    </m:sub>
+                  </m:sSub>
+                  <m:ctrlPr>
+                    <w:rPr>
+                      <w:rFonts w:ascii="Cambria Math" w:eastAsiaTheme="minorEastAsia" w:hAnsi="Cambria Math"/>
+                      <w:b/>
+                      <w:bCs/>
+                      <w:i/>
+                      <w:iCs/>
+                      <w:noProof/>
+                      <w:sz w:val="28"/>
+                      <w:szCs w:val="28"/>
+                      <w:lang w:val="en-US"/>
+                    </w:rPr>
+                  </m:ctrlPr>
+                </m:num>
+                <m:den>
+                  <m:r>
+                    <m:rPr>
+                      <m:sty m:val="bi"/>
+                    </m:rPr>
+                    <w:rPr>
+                      <w:rFonts w:ascii="Cambria Math" w:eastAsiaTheme="minorEastAsia" w:hAnsi="Cambria Math"/>
+                      <w:noProof/>
+                      <w:sz w:val="28"/>
+                      <w:szCs w:val="28"/>
+                      <w:lang w:val="en-US"/>
+                    </w:rPr>
+                    <m:t>N</m:t>
+                  </m:r>
+                  <m:ctrlPr>
+                    <w:rPr>
+                      <w:rFonts w:ascii="Cambria Math" w:eastAsiaTheme="minorEastAsia" w:hAnsi="Cambria Math"/>
+                      <w:b/>
+                      <w:bCs/>
+                      <w:i/>
+                      <w:iCs/>
+                      <w:noProof/>
+                      <w:sz w:val="28"/>
+                      <w:szCs w:val="28"/>
+                      <w:lang w:val="en-US"/>
+                    </w:rPr>
+                  </m:ctrlPr>
+                </m:den>
+              </m:f>
+              <m:r>
+                <m:rPr>
+                  <m:sty m:val="b"/>
+                </m:rPr>
+                <w:rPr>
+                  <w:rFonts w:ascii="Cambria Math" w:eastAsiaTheme="minorEastAsia" w:hAnsi="Cambria Math"/>
+                  <w:noProof/>
+                  <w:sz w:val="28"/>
+                  <w:szCs w:val="28"/>
+                  <w:lang w:val="en-US"/>
+                </w:rPr>
+                <m:t>⋅</m:t>
+              </m:r>
+              <m:sSub>
+                <m:sSubPr>
+                  <m:ctrlPr>
+                    <w:rPr>
+                      <w:rFonts w:ascii="Cambria Math" w:eastAsiaTheme="minorEastAsia" w:hAnsi="Cambria Math"/>
+                      <w:b/>
+                      <w:bCs/>
+                      <w:i/>
+                      <w:iCs/>
+                      <w:noProof/>
+                      <w:sz w:val="28"/>
+                      <w:szCs w:val="28"/>
+                      <w:lang w:val="en-US"/>
+                    </w:rPr>
+                  </m:ctrlPr>
+                </m:sSubPr>
+                <m:e>
+                  <m:r>
+                    <m:rPr>
+                      <m:nor/>
+                    </m:rPr>
+                    <w:rPr>
+                      <w:rFonts w:ascii="Cambria Math" w:eastAsiaTheme="minorEastAsia" w:hAnsi="Cambria Math"/>
+                      <w:b/>
+                      <w:bCs/>
+                      <w:iCs/>
+                      <w:noProof/>
+                      <w:sz w:val="28"/>
+                      <w:szCs w:val="28"/>
+                      <w:lang w:val="en-US"/>
+                    </w:rPr>
+                    <m:t>Gini</m:t>
+                  </m:r>
+                  <m:ctrlPr>
+                    <w:rPr>
+                      <w:rFonts w:ascii="Cambria Math" w:eastAsiaTheme="minorEastAsia" w:hAnsi="Cambria Math"/>
+                      <w:b/>
+                      <w:bCs/>
+                      <w:iCs/>
+                      <w:noProof/>
+                      <w:sz w:val="28"/>
+                      <w:szCs w:val="28"/>
+                      <w:lang w:val="en-US"/>
+                    </w:rPr>
+                  </m:ctrlPr>
+                </m:e>
+                <m:sub>
+                  <m:r>
+                    <m:rPr>
+                      <m:nor/>
+                    </m:rPr>
+                    <w:rPr>
+                      <w:rFonts w:ascii="Cambria Math" w:eastAsiaTheme="minorEastAsia" w:hAnsi="Cambria Math"/>
+                      <w:b/>
+                      <w:bCs/>
+                      <w:iCs/>
+                      <w:noProof/>
+                      <w:sz w:val="28"/>
+                      <w:szCs w:val="28"/>
+                      <w:lang w:val="en-US"/>
+                    </w:rPr>
+                    <m:t>right</m:t>
+                  </m:r>
+                </m:sub>
+              </m:sSub>
+              <m:ctrlPr>
+                <w:rPr>
+                  <w:rFonts w:ascii="Cambria Math" w:eastAsiaTheme="minorEastAsia" w:hAnsi="Cambria Math"/>
+                  <w:b/>
+                  <w:bCs/>
+                  <w:i/>
+                  <w:iCs/>
+                  <w:noProof/>
+                  <w:sz w:val="28"/>
+                  <w:szCs w:val="28"/>
+                  <w:lang w:val="en-US"/>
+                </w:rPr>
+              </m:ctrlPr>
+            </m:e>
+          </m:d>
+          <m:r>
+            <m:rPr>
+              <m:sty m:val="bi"/>
+            </m:rPr>
+            <w:rPr>
+              <w:rFonts w:ascii="Cambria Math" w:eastAsiaTheme="minorEastAsia" w:hAnsi="Cambria Math"/>
+              <w:noProof/>
+              <w:sz w:val="28"/>
+              <w:szCs w:val="28"/>
+              <w:lang w:val="en-US"/>
+            </w:rPr>
+            <w:br/>
+          </m:r>
+        </m:oMath>
+      </m:oMathPara>
+    </w:p>
+    <w:p>
+      <w:pPr>
+        <w:pStyle w:val="ListParagraph"/>
+        <w:rPr>
+          <w:rFonts w:ascii="Verdana" w:eastAsiaTheme="minorEastAsia" w:hAnsi="Verdana"/>
           <w:iCs/>
           <w:noProof/>
           <w:lang w:val="en-US"/>
@@ -6711,7 +7282,15 @@
           <w:rFonts w:ascii="Verdana" w:hAnsi="Verdana"/>
           <w:noProof/>
         </w:rPr>
-        <w:t xml:space="preserve"> involve combining multiple classifiers, such as decision trees, and aggregating their predictions to determine the most common outcome. Two of the most recognized ensemble techniques are bagging, also known as bootstrap aggregation, and boosting. In 1996, </w:t>
+        <w:t xml:space="preserve"> involve combining multiple classifiers, such as decision trees, and aggregating their predictions to determine the most </w:t>
+      </w:r>
+      <w:r>
+        <w:rPr>
+          <w:rFonts w:ascii="Verdana" w:hAnsi="Verdana"/>
+          <w:noProof/>
+        </w:rPr>
+        <w:lastRenderedPageBreak/>
+        <w:t xml:space="preserve">common outcome. Two of the most recognized ensemble techniques are bagging, also known as bootstrap aggregation, and boosting. In 1996, </w:t>
       </w:r>
       <w:r>
         <w:rPr>
@@ -6744,15 +7323,7 @@
           <w:rFonts w:ascii="Verdana" w:hAnsi="Verdana"/>
           <w:noProof/>
         </w:rPr>
-        <w:t xml:space="preserve">, where random samples are drawn from the training set with replacement—allowing the same data points to be selected multiple times. After creating several such samples, separate models are trained </w:t>
-      </w:r>
-      <w:r>
-        <w:rPr>
-          <w:rFonts w:ascii="Verdana" w:hAnsi="Verdana"/>
-          <w:noProof/>
-        </w:rPr>
-        <w:lastRenderedPageBreak/>
-        <w:t>independently, and depending on the task—regression or classification—their outputs are averaged or majority-voted to produce a more accurate prediction. This method is widely used to minimize variance in noisy datasets.</w:t>
+        <w:t>, where random samples are drawn from the training set with replacement—allowing the same data points to be selected multiple times. After creating several such samples, separate models are trained independently, and depending on the task—regression or classification—their outputs are averaged or majority-voted to produce a more accurate prediction. This method is widely used to minimize variance in noisy datasets.</w:t>
       </w:r>
     </w:p>
     <w:p>
@@ -7554,6 +8125,7 @@
                 <w:noProof/>
                 <w:lang w:val="en-US"/>
               </w:rPr>
+              <w:lastRenderedPageBreak/>
               <w:t>Overcast</w:t>
             </w:r>
           </w:p>
@@ -7666,7 +8238,6 @@
         <w:rPr>
           <w:rFonts w:ascii="Verdana" w:hAnsi="Verdana"/>
         </w:rPr>
-        <w:lastRenderedPageBreak/>
         <w:t>Information Gain</w:t>
       </w:r>
     </w:p>
@@ -8189,6 +8760,7 @@
           <w:szCs w:val="28"/>
           <w:u w:val="single"/>
         </w:rPr>
+        <w:lastRenderedPageBreak/>
         <w:t>How the Random Forest Algorithm Works</w:t>
       </w:r>
     </w:p>
@@ -8241,18 +8813,7 @@
           <w:sz w:val="20"/>
           <w:szCs w:val="20"/>
         </w:rPr>
-        <w:t xml:space="preserve">(a technique </w:t>
-      </w:r>
-      <w:r>
-        <w:rPr>
-          <w:rFonts w:ascii="Verdana" w:hAnsi="Verdana"/>
-          <w:b/>
-          <w:bCs/>
-          <w:sz w:val="20"/>
-          <w:szCs w:val="20"/>
-        </w:rPr>
-        <w:lastRenderedPageBreak/>
-        <w:t xml:space="preserve">called </w:t>
+        <w:t xml:space="preserve">(a technique called </w:t>
       </w:r>
       <w:r>
         <w:rPr>
@@ -9110,7 +9671,6 @@
           <w:i/>
           <w:iCs/>
         </w:rPr>
-        <w:lastRenderedPageBreak/>
         <w:t>This ensemble approach reduces overfitting compared to a single decision tree and improves generalization, making Random Forest a powerful and reliable algorithm for classification and regression problems.</w:t>
       </w:r>
     </w:p>
@@ -9363,6 +9923,7 @@
           <w:color w:val="2F5496" w:themeColor="accent1" w:themeShade="BF"/>
           <w:u w:val="single"/>
         </w:rPr>
+        <w:lastRenderedPageBreak/>
         <w:t>Advantages</w:t>
       </w:r>
     </w:p>
@@ -9385,14 +9946,7 @@
         <w:rPr>
           <w:rFonts w:ascii="Verdana" w:hAnsi="Verdana"/>
         </w:rPr>
-        <w:t xml:space="preserve">Random Forest offers many advantages. It is highly resistant to overfitting, especially when the number of trees is sufficiently large. It performs well even with large and noisy datasets. One of its most helpful features is the automatic estimation of feature importance, which assists in data analysis. Additionally, </w:t>
-      </w:r>
-      <w:r>
-        <w:rPr>
-          <w:rFonts w:ascii="Verdana" w:hAnsi="Verdana"/>
-        </w:rPr>
-        <w:lastRenderedPageBreak/>
-        <w:t>Random Forest can handle missing values and maintain accuracy even with incomplete data.</w:t>
+        <w:t>Random Forest offers many advantages. It is highly resistant to overfitting, especially when the number of trees is sufficiently large. It performs well even with large and noisy datasets. One of its most helpful features is the automatic estimation of feature importance, which assists in data analysis. Additionally, Random Forest can handle missing values and maintain accuracy even with incomplete data.</w:t>
       </w:r>
     </w:p>
     <w:p>
@@ -10393,7 +10947,6 @@
             <w:sz w:val="28"/>
             <w:szCs w:val="28"/>
           </w:rPr>
-          <w:lastRenderedPageBreak/>
           <m:t>∆i</m:t>
         </m:r>
         <m:d>
@@ -11521,7 +12074,7 @@
     <mc:AlternateContent>
       <mc:Choice Requires="v">
         <w:pict>
-          <v:shapetype w14:anchorId="77F74B68" id="_x0000_t75" coordsize="21600,21600" o:spt="75" o:preferrelative="t" path="m@4@5l@4@11@9@11@9@5xe" filled="f" stroked="f">
+          <v:shapetype w14:anchorId="2E026F29" id="_x0000_t75" coordsize="21600,21600" o:spt="75" o:preferrelative="t" path="m@4@5l@4@11@9@11@9@5xe" filled="f" stroked="f">
             <v:stroke joinstyle="miter"/>
             <v:formulas>
               <v:f eqn="if lineDrawn pixelLineWidth 0"/>
@@ -11547,10 +12100,10 @@
       </mc:Choice>
       <mc:Fallback>
         <w:drawing>
-          <wp:inline distT="0" distB="0" distL="0" distR="0" wp14:anchorId="33540690" wp14:editId="398C7EC8">
+          <wp:inline distT="0" distB="0" distL="0" distR="0" wp14:anchorId="238DD4CA" wp14:editId="13290C39">
             <wp:extent cx="142875" cy="142875"/>
             <wp:effectExtent l="0" t="0" r="9525" b="9525"/>
-            <wp:docPr id="851574527" name="Picture 1" descr="C:\Users\sveto\AppData\Local\Temp\mso3AFE.tmp"/>
+            <wp:docPr id="1566373161" name="Picture 1" descr="C:\Users\sveto\AppData\Local\Temp\mso3AFE.tmp"/>
             <wp:cNvGraphicFramePr>
               <a:graphicFrameLocks xmlns:a="http://schemas.openxmlformats.org/drawingml/2006/main" noChangeAspect="1"/>
             </wp:cNvGraphicFramePr>
@@ -14919,7 +15472,6 @@
   <w:style w:type="character" w:default="1" w:styleId="DefaultParagraphFont">
     <w:name w:val="Default Paragraph Font"/>
     <w:uiPriority w:val="1"/>
-    <w:semiHidden/>
     <w:unhideWhenUsed/>
   </w:style>
   <w:style w:type="table" w:default="1" w:styleId="TableNormal">

</xml_diff>